<commit_message>
story change, more overview, added environmental twist, added todo list text doc
</commit_message>
<xml_diff>
--- a/StoryIdeas.docx
+++ b/StoryIdeas.docx
@@ -25,8 +25,1805 @@
       <w:r>
         <w:t>“that could never happen to me”</w:t>
       </w:r>
+    </w:p>
+    <w:p/>
+    <w:p>
+      <w:r>
+        <w:t>Biases in order of complexity of demonstration</w:t>
+      </w:r>
+    </w:p>
+    <w:p>
+      <w:hyperlink r:id="rId5" w:history="1">
+        <w:r>
+          <w:rPr>
+            <w:rStyle w:val="Hyperlink"/>
+          </w:rPr>
+          <w:t>https://en.wikipedia.org/wiki/List_of_cognitive_biases</w:t>
+        </w:r>
+      </w:hyperlink>
+      <w:r>
+        <w:t xml:space="preserve"> </w:t>
+      </w:r>
       <w:bookmarkStart w:id="0" w:name="_GoBack"/>
       <w:bookmarkEnd w:id="0"/>
+    </w:p>
+    <w:p>
+      <w:r>
+        <w:t>Singular example</w:t>
+      </w:r>
+      <w:r>
+        <w:t>: decision making</w:t>
+      </w:r>
+    </w:p>
+    <w:p>
+      <w:pPr>
+        <w:pStyle w:val="ListParagraph"/>
+        <w:numPr>
+          <w:ilvl w:val="0"/>
+          <w:numId w:val="2"/>
+        </w:numPr>
+      </w:pPr>
+      <w:r>
+        <w:t>Anchoring</w:t>
+      </w:r>
+    </w:p>
+    <w:p>
+      <w:pPr>
+        <w:pStyle w:val="ListParagraph"/>
+        <w:numPr>
+          <w:ilvl w:val="0"/>
+          <w:numId w:val="2"/>
+        </w:numPr>
+      </w:pPr>
+      <w:r>
+        <w:t>Personification</w:t>
+      </w:r>
+    </w:p>
+    <w:p>
+      <w:pPr>
+        <w:pStyle w:val="ListParagraph"/>
+        <w:numPr>
+          <w:ilvl w:val="0"/>
+          <w:numId w:val="2"/>
+        </w:numPr>
+      </w:pPr>
+      <w:r>
+        <w:t>Attentional bias</w:t>
+      </w:r>
+    </w:p>
+    <w:p>
+      <w:pPr>
+        <w:pStyle w:val="ListParagraph"/>
+        <w:numPr>
+          <w:ilvl w:val="0"/>
+          <w:numId w:val="2"/>
+        </w:numPr>
+      </w:pPr>
+      <w:r>
+        <w:t>Availability heuristic/ cascade</w:t>
+      </w:r>
+    </w:p>
+    <w:p>
+      <w:pPr>
+        <w:pStyle w:val="ListParagraph"/>
+        <w:numPr>
+          <w:ilvl w:val="0"/>
+          <w:numId w:val="2"/>
+        </w:numPr>
+      </w:pPr>
+      <w:r>
+        <w:t>Base rate fallacy</w:t>
+      </w:r>
+    </w:p>
+    <w:p>
+      <w:pPr>
+        <w:pStyle w:val="ListParagraph"/>
+        <w:numPr>
+          <w:ilvl w:val="0"/>
+          <w:numId w:val="2"/>
+        </w:numPr>
+      </w:pPr>
+      <w:r>
+        <w:t>Ben franklin effect</w:t>
+      </w:r>
+    </w:p>
+    <w:p>
+      <w:pPr>
+        <w:pStyle w:val="ListParagraph"/>
+        <w:numPr>
+          <w:ilvl w:val="0"/>
+          <w:numId w:val="2"/>
+        </w:numPr>
+      </w:pPr>
+      <w:r>
+        <w:t>Clustering illusion</w:t>
+      </w:r>
+    </w:p>
+    <w:p>
+      <w:pPr>
+        <w:pStyle w:val="ListParagraph"/>
+        <w:numPr>
+          <w:ilvl w:val="0"/>
+          <w:numId w:val="2"/>
+        </w:numPr>
+      </w:pPr>
+      <w:r>
+        <w:t>Conjunction fallacy</w:t>
+      </w:r>
+    </w:p>
+    <w:p>
+      <w:pPr>
+        <w:pStyle w:val="ListParagraph"/>
+        <w:numPr>
+          <w:ilvl w:val="0"/>
+          <w:numId w:val="2"/>
+        </w:numPr>
+      </w:pPr>
+      <w:r>
+        <w:t>Continued influence effect</w:t>
+      </w:r>
+    </w:p>
+    <w:p>
+      <w:pPr>
+        <w:pStyle w:val="ListParagraph"/>
+        <w:numPr>
+          <w:ilvl w:val="0"/>
+          <w:numId w:val="2"/>
+        </w:numPr>
+      </w:pPr>
+      <w:r>
+        <w:t>Contrast effect</w:t>
+      </w:r>
+    </w:p>
+    <w:p>
+      <w:pPr>
+        <w:pStyle w:val="ListParagraph"/>
+        <w:numPr>
+          <w:ilvl w:val="0"/>
+          <w:numId w:val="2"/>
+        </w:numPr>
+      </w:pPr>
+      <w:r>
+        <w:t>Courtesy bias</w:t>
+      </w:r>
+    </w:p>
+    <w:p>
+      <w:pPr>
+        <w:pStyle w:val="ListParagraph"/>
+        <w:numPr>
+          <w:ilvl w:val="0"/>
+          <w:numId w:val="2"/>
+        </w:numPr>
+      </w:pPr>
+      <w:r>
+        <w:t>Curse of knowledge</w:t>
+      </w:r>
+    </w:p>
+    <w:p>
+      <w:pPr>
+        <w:pStyle w:val="ListParagraph"/>
+        <w:numPr>
+          <w:ilvl w:val="0"/>
+          <w:numId w:val="2"/>
+        </w:numPr>
+      </w:pPr>
+      <w:r>
+        <w:t>Decoy effect</w:t>
+      </w:r>
+    </w:p>
+    <w:p>
+      <w:pPr>
+        <w:pStyle w:val="ListParagraph"/>
+        <w:numPr>
+          <w:ilvl w:val="0"/>
+          <w:numId w:val="2"/>
+        </w:numPr>
+      </w:pPr>
+      <w:r>
+        <w:t>Denomination effect</w:t>
+      </w:r>
+    </w:p>
+    <w:p>
+      <w:pPr>
+        <w:pStyle w:val="ListParagraph"/>
+        <w:numPr>
+          <w:ilvl w:val="0"/>
+          <w:numId w:val="2"/>
+        </w:numPr>
+      </w:pPr>
+      <w:r>
+        <w:t>Disposition effect</w:t>
+      </w:r>
+    </w:p>
+    <w:p>
+      <w:pPr>
+        <w:pStyle w:val="ListParagraph"/>
+        <w:numPr>
+          <w:ilvl w:val="0"/>
+          <w:numId w:val="2"/>
+        </w:numPr>
+      </w:pPr>
+      <w:r>
+        <w:t>Distinction bias</w:t>
+      </w:r>
+    </w:p>
+    <w:p>
+      <w:pPr>
+        <w:pStyle w:val="ListParagraph"/>
+        <w:numPr>
+          <w:ilvl w:val="0"/>
+          <w:numId w:val="2"/>
+        </w:numPr>
+      </w:pPr>
+      <w:r>
+        <w:t>Duration neglect</w:t>
+      </w:r>
+    </w:p>
+    <w:p>
+      <w:pPr>
+        <w:pStyle w:val="ListParagraph"/>
+        <w:numPr>
+          <w:ilvl w:val="0"/>
+          <w:numId w:val="2"/>
+        </w:numPr>
+      </w:pPr>
+      <w:r>
+        <w:t>Endowment effect</w:t>
+      </w:r>
+    </w:p>
+    <w:p>
+      <w:pPr>
+        <w:pStyle w:val="ListParagraph"/>
+        <w:numPr>
+          <w:ilvl w:val="0"/>
+          <w:numId w:val="2"/>
+        </w:numPr>
+      </w:pPr>
+      <w:r>
+        <w:t>Expectation bias</w:t>
+      </w:r>
+    </w:p>
+    <w:p>
+      <w:pPr>
+        <w:pStyle w:val="ListParagraph"/>
+        <w:numPr>
+          <w:ilvl w:val="0"/>
+          <w:numId w:val="2"/>
+        </w:numPr>
+      </w:pPr>
+      <w:r>
+        <w:t>Focusing effect</w:t>
+      </w:r>
+    </w:p>
+    <w:p>
+      <w:pPr>
+        <w:pStyle w:val="ListParagraph"/>
+        <w:numPr>
+          <w:ilvl w:val="0"/>
+          <w:numId w:val="2"/>
+        </w:numPr>
+      </w:pPr>
+      <w:r>
+        <w:t>Functional fixedness</w:t>
+      </w:r>
+    </w:p>
+    <w:p>
+      <w:pPr>
+        <w:pStyle w:val="ListParagraph"/>
+        <w:numPr>
+          <w:ilvl w:val="0"/>
+          <w:numId w:val="2"/>
+        </w:numPr>
+      </w:pPr>
+      <w:r>
+        <w:t>Gambler’s fallacy</w:t>
+      </w:r>
+    </w:p>
+    <w:p>
+      <w:pPr>
+        <w:pStyle w:val="ListParagraph"/>
+        <w:numPr>
+          <w:ilvl w:val="0"/>
+          <w:numId w:val="2"/>
+        </w:numPr>
+      </w:pPr>
+      <w:r>
+        <w:t>Hyperbolic discounting</w:t>
+      </w:r>
+    </w:p>
+    <w:p>
+      <w:pPr>
+        <w:pStyle w:val="ListParagraph"/>
+        <w:numPr>
+          <w:ilvl w:val="0"/>
+          <w:numId w:val="2"/>
+        </w:numPr>
+      </w:pPr>
+      <w:r>
+        <w:t>IK</w:t>
+      </w:r>
+      <w:r>
+        <w:t>EA effect</w:t>
+      </w:r>
+    </w:p>
+    <w:p>
+      <w:pPr>
+        <w:pStyle w:val="ListParagraph"/>
+        <w:numPr>
+          <w:ilvl w:val="0"/>
+          <w:numId w:val="2"/>
+        </w:numPr>
+      </w:pPr>
+      <w:r>
+        <w:t>Illusory truth effect</w:t>
+      </w:r>
+    </w:p>
+    <w:p>
+      <w:pPr>
+        <w:pStyle w:val="ListParagraph"/>
+        <w:numPr>
+          <w:ilvl w:val="0"/>
+          <w:numId w:val="2"/>
+        </w:numPr>
+      </w:pPr>
+      <w:r>
+        <w:t>Impact bias</w:t>
+      </w:r>
+    </w:p>
+    <w:p>
+      <w:pPr>
+        <w:pStyle w:val="ListParagraph"/>
+        <w:numPr>
+          <w:ilvl w:val="0"/>
+          <w:numId w:val="2"/>
+        </w:numPr>
+      </w:pPr>
+      <w:r>
+        <w:t>Information bias</w:t>
+      </w:r>
+    </w:p>
+    <w:p>
+      <w:pPr>
+        <w:pStyle w:val="ListParagraph"/>
+        <w:numPr>
+          <w:ilvl w:val="0"/>
+          <w:numId w:val="2"/>
+        </w:numPr>
+      </w:pPr>
+      <w:r>
+        <w:t>Law of the instrument</w:t>
+      </w:r>
+    </w:p>
+    <w:p>
+      <w:pPr>
+        <w:pStyle w:val="ListParagraph"/>
+        <w:numPr>
+          <w:ilvl w:val="0"/>
+          <w:numId w:val="2"/>
+        </w:numPr>
+      </w:pPr>
+      <w:r>
+        <w:t>Loss aversion</w:t>
+      </w:r>
+    </w:p>
+    <w:p>
+      <w:pPr>
+        <w:pStyle w:val="ListParagraph"/>
+        <w:numPr>
+          <w:ilvl w:val="0"/>
+          <w:numId w:val="2"/>
+        </w:numPr>
+      </w:pPr>
+      <w:r>
+        <w:t>Mere exposure effect</w:t>
+      </w:r>
+    </w:p>
+    <w:p>
+      <w:pPr>
+        <w:pStyle w:val="ListParagraph"/>
+        <w:numPr>
+          <w:ilvl w:val="0"/>
+          <w:numId w:val="2"/>
+        </w:numPr>
+      </w:pPr>
+      <w:hyperlink r:id="rId6" w:tooltip="Negativity bias" w:history="1">
+        <w:r>
+          <w:rPr>
+            <w:rStyle w:val="Hyperlink"/>
+            <w:rFonts w:ascii="Arial" w:hAnsi="Arial" w:cs="Arial"/>
+            <w:color w:val="0B0080"/>
+            <w:sz w:val="21"/>
+            <w:szCs w:val="21"/>
+            <w:u w:val="none"/>
+            <w:shd w:val="clear" w:color="auto" w:fill="F9F9F9"/>
+          </w:rPr>
+          <w:t>Negativity bias</w:t>
+        </w:r>
+      </w:hyperlink>
+    </w:p>
+    <w:p>
+      <w:pPr>
+        <w:pStyle w:val="ListParagraph"/>
+        <w:numPr>
+          <w:ilvl w:val="0"/>
+          <w:numId w:val="2"/>
+        </w:numPr>
+      </w:pPr>
+      <w:hyperlink r:id="rId7" w:tooltip="Not invented here" w:history="1">
+        <w:r>
+          <w:rPr>
+            <w:rStyle w:val="Hyperlink"/>
+            <w:rFonts w:ascii="Arial" w:hAnsi="Arial" w:cs="Arial"/>
+            <w:color w:val="0B0080"/>
+            <w:sz w:val="21"/>
+            <w:szCs w:val="21"/>
+            <w:u w:val="none"/>
+            <w:shd w:val="clear" w:color="auto" w:fill="F9F9F9"/>
+          </w:rPr>
+          <w:t>Not invented here</w:t>
+        </w:r>
+      </w:hyperlink>
+    </w:p>
+    <w:p>
+      <w:pPr>
+        <w:pStyle w:val="ListParagraph"/>
+        <w:numPr>
+          <w:ilvl w:val="0"/>
+          <w:numId w:val="2"/>
+        </w:numPr>
+      </w:pPr>
+      <w:hyperlink r:id="rId8" w:tooltip="Optimism bias" w:history="1">
+        <w:r>
+          <w:rPr>
+            <w:rStyle w:val="Hyperlink"/>
+            <w:rFonts w:ascii="Arial" w:hAnsi="Arial" w:cs="Arial"/>
+            <w:color w:val="0B0080"/>
+            <w:sz w:val="21"/>
+            <w:szCs w:val="21"/>
+            <w:u w:val="none"/>
+            <w:shd w:val="clear" w:color="auto" w:fill="F9F9F9"/>
+          </w:rPr>
+          <w:t>Optimism bias</w:t>
+        </w:r>
+      </w:hyperlink>
+    </w:p>
+    <w:p>
+      <w:pPr>
+        <w:pStyle w:val="ListParagraph"/>
+        <w:numPr>
+          <w:ilvl w:val="0"/>
+          <w:numId w:val="2"/>
+        </w:numPr>
+      </w:pPr>
+      <w:hyperlink r:id="rId9" w:tooltip="Overconfidence effect" w:history="1">
+        <w:r>
+          <w:rPr>
+            <w:rStyle w:val="Hyperlink"/>
+            <w:rFonts w:ascii="Arial" w:hAnsi="Arial" w:cs="Arial"/>
+            <w:color w:val="0B0080"/>
+            <w:sz w:val="21"/>
+            <w:szCs w:val="21"/>
+            <w:shd w:val="clear" w:color="auto" w:fill="F9F9F9"/>
+          </w:rPr>
+          <w:t>Overconfidence effect</w:t>
+        </w:r>
+      </w:hyperlink>
+    </w:p>
+    <w:p>
+      <w:pPr>
+        <w:pStyle w:val="ListParagraph"/>
+        <w:numPr>
+          <w:ilvl w:val="0"/>
+          <w:numId w:val="2"/>
+        </w:numPr>
+      </w:pPr>
+      <w:hyperlink r:id="rId10" w:tooltip="Pessimism bias" w:history="1">
+        <w:r>
+          <w:rPr>
+            <w:rStyle w:val="Hyperlink"/>
+            <w:rFonts w:ascii="Arial" w:hAnsi="Arial" w:cs="Arial"/>
+            <w:color w:val="0B0080"/>
+            <w:sz w:val="21"/>
+            <w:szCs w:val="21"/>
+            <w:u w:val="none"/>
+            <w:shd w:val="clear" w:color="auto" w:fill="F9F9F9"/>
+          </w:rPr>
+          <w:t>Pessimism bias</w:t>
+        </w:r>
+      </w:hyperlink>
+    </w:p>
+    <w:p>
+      <w:pPr>
+        <w:pStyle w:val="ListParagraph"/>
+        <w:numPr>
+          <w:ilvl w:val="0"/>
+          <w:numId w:val="2"/>
+        </w:numPr>
+      </w:pPr>
+      <w:hyperlink r:id="rId11" w:tooltip="Post-purchase rationalization" w:history="1">
+        <w:r>
+          <w:rPr>
+            <w:rStyle w:val="Hyperlink"/>
+            <w:rFonts w:ascii="Arial" w:hAnsi="Arial" w:cs="Arial"/>
+            <w:color w:val="0B0080"/>
+            <w:sz w:val="21"/>
+            <w:szCs w:val="21"/>
+            <w:u w:val="none"/>
+            <w:shd w:val="clear" w:color="auto" w:fill="F9F9F9"/>
+          </w:rPr>
+          <w:t>Post-purchase rationalization</w:t>
+        </w:r>
+      </w:hyperlink>
+    </w:p>
+    <w:p>
+      <w:pPr>
+        <w:pStyle w:val="ListParagraph"/>
+        <w:numPr>
+          <w:ilvl w:val="0"/>
+          <w:numId w:val="2"/>
+        </w:numPr>
+      </w:pPr>
+      <w:hyperlink r:id="rId12" w:tooltip="Projection bias" w:history="1">
+        <w:r>
+          <w:rPr>
+            <w:rStyle w:val="Hyperlink"/>
+            <w:rFonts w:ascii="Arial" w:hAnsi="Arial" w:cs="Arial"/>
+            <w:color w:val="0B0080"/>
+            <w:sz w:val="21"/>
+            <w:szCs w:val="21"/>
+            <w:u w:val="none"/>
+            <w:shd w:val="clear" w:color="auto" w:fill="F9F9F9"/>
+          </w:rPr>
+          <w:t>Projection bias</w:t>
+        </w:r>
+      </w:hyperlink>
+    </w:p>
+    <w:p>
+      <w:pPr>
+        <w:pStyle w:val="ListParagraph"/>
+        <w:numPr>
+          <w:ilvl w:val="0"/>
+          <w:numId w:val="2"/>
+        </w:numPr>
+      </w:pPr>
+      <w:hyperlink r:id="rId13" w:tooltip="Pseudocertainty effect" w:history="1">
+        <w:r>
+          <w:rPr>
+            <w:rStyle w:val="Hyperlink"/>
+            <w:rFonts w:ascii="Arial" w:hAnsi="Arial" w:cs="Arial"/>
+            <w:color w:val="0B0080"/>
+            <w:sz w:val="21"/>
+            <w:szCs w:val="21"/>
+            <w:u w:val="none"/>
+            <w:shd w:val="clear" w:color="auto" w:fill="F9F9F9"/>
+          </w:rPr>
+          <w:t>Pseudocertainty effect</w:t>
+        </w:r>
+      </w:hyperlink>
+    </w:p>
+    <w:p>
+      <w:pPr>
+        <w:pStyle w:val="ListParagraph"/>
+        <w:numPr>
+          <w:ilvl w:val="0"/>
+          <w:numId w:val="2"/>
+        </w:numPr>
+      </w:pPr>
+      <w:hyperlink r:id="rId14" w:tooltip="Reactance (psychology)" w:history="1">
+        <w:r>
+          <w:rPr>
+            <w:rStyle w:val="Hyperlink"/>
+            <w:rFonts w:ascii="Arial" w:hAnsi="Arial" w:cs="Arial"/>
+            <w:color w:val="0B0080"/>
+            <w:sz w:val="21"/>
+            <w:szCs w:val="21"/>
+            <w:u w:val="none"/>
+            <w:shd w:val="clear" w:color="auto" w:fill="F9F9F9"/>
+          </w:rPr>
+          <w:t>Reactance</w:t>
+        </w:r>
+      </w:hyperlink>
+      <w:r>
+        <w:t>*</w:t>
+      </w:r>
+    </w:p>
+    <w:p>
+      <w:pPr>
+        <w:pStyle w:val="ListParagraph"/>
+        <w:numPr>
+          <w:ilvl w:val="0"/>
+          <w:numId w:val="2"/>
+        </w:numPr>
+      </w:pPr>
+      <w:hyperlink r:id="rId15" w:tooltip="Reactive devaluation" w:history="1">
+        <w:r>
+          <w:rPr>
+            <w:rStyle w:val="Hyperlink"/>
+            <w:rFonts w:ascii="Arial" w:hAnsi="Arial" w:cs="Arial"/>
+            <w:color w:val="0B0080"/>
+            <w:sz w:val="21"/>
+            <w:szCs w:val="21"/>
+            <w:shd w:val="clear" w:color="auto" w:fill="F9F9F9"/>
+          </w:rPr>
+          <w:t>Reactive devaluation</w:t>
+        </w:r>
+      </w:hyperlink>
+      <w:r>
+        <w:t>*</w:t>
+      </w:r>
+    </w:p>
+    <w:p>
+      <w:pPr>
+        <w:pStyle w:val="ListParagraph"/>
+        <w:numPr>
+          <w:ilvl w:val="0"/>
+          <w:numId w:val="2"/>
+        </w:numPr>
+      </w:pPr>
+      <w:hyperlink r:id="rId16" w:tooltip="Recency illusion" w:history="1">
+        <w:r>
+          <w:rPr>
+            <w:rStyle w:val="Hyperlink"/>
+            <w:rFonts w:ascii="Arial" w:hAnsi="Arial" w:cs="Arial"/>
+            <w:color w:val="0B0080"/>
+            <w:sz w:val="21"/>
+            <w:szCs w:val="21"/>
+            <w:u w:val="none"/>
+            <w:shd w:val="clear" w:color="auto" w:fill="F9F9F9"/>
+          </w:rPr>
+          <w:t>Recency illusion</w:t>
+        </w:r>
+      </w:hyperlink>
+      <w:r>
+        <w:t>*</w:t>
+      </w:r>
+    </w:p>
+    <w:p>
+      <w:pPr>
+        <w:pStyle w:val="ListParagraph"/>
+        <w:numPr>
+          <w:ilvl w:val="0"/>
+          <w:numId w:val="2"/>
+        </w:numPr>
+      </w:pPr>
+      <w:r>
+        <w:rPr>
+          <w:rFonts w:ascii="Arial" w:hAnsi="Arial" w:cs="Arial"/>
+          <w:color w:val="000000"/>
+          <w:sz w:val="21"/>
+          <w:szCs w:val="21"/>
+          <w:shd w:val="clear" w:color="auto" w:fill="F9F9F9"/>
+        </w:rPr>
+        <w:t>Regressive bias</w:t>
+      </w:r>
+      <w:r>
+        <w:rPr>
+          <w:rFonts w:ascii="Arial" w:hAnsi="Arial" w:cs="Arial"/>
+          <w:color w:val="000000"/>
+          <w:sz w:val="21"/>
+          <w:szCs w:val="21"/>
+          <w:shd w:val="clear" w:color="auto" w:fill="F9F9F9"/>
+        </w:rPr>
+        <w:t>*</w:t>
+      </w:r>
+    </w:p>
+    <w:p>
+      <w:pPr>
+        <w:pStyle w:val="ListParagraph"/>
+        <w:numPr>
+          <w:ilvl w:val="0"/>
+          <w:numId w:val="2"/>
+        </w:numPr>
+      </w:pPr>
+      <w:hyperlink r:id="rId17" w:tooltip="Restraint bias" w:history="1">
+        <w:r>
+          <w:rPr>
+            <w:rStyle w:val="Hyperlink"/>
+            <w:rFonts w:ascii="Arial" w:hAnsi="Arial" w:cs="Arial"/>
+            <w:color w:val="0B0080"/>
+            <w:sz w:val="21"/>
+            <w:szCs w:val="21"/>
+            <w:u w:val="none"/>
+            <w:shd w:val="clear" w:color="auto" w:fill="F9F9F9"/>
+          </w:rPr>
+          <w:t>Restraint bias</w:t>
+        </w:r>
+      </w:hyperlink>
+      <w:r>
+        <w:t>*</w:t>
+      </w:r>
+    </w:p>
+    <w:p>
+      <w:pPr>
+        <w:pStyle w:val="ListParagraph"/>
+        <w:numPr>
+          <w:ilvl w:val="0"/>
+          <w:numId w:val="2"/>
+        </w:numPr>
+      </w:pPr>
+      <w:hyperlink r:id="rId18" w:tooltip="Rhyme as reason effect" w:history="1">
+        <w:r>
+          <w:rPr>
+            <w:rStyle w:val="Hyperlink"/>
+            <w:rFonts w:ascii="Arial" w:hAnsi="Arial" w:cs="Arial"/>
+            <w:color w:val="0B0080"/>
+            <w:sz w:val="21"/>
+            <w:szCs w:val="21"/>
+            <w:u w:val="none"/>
+            <w:shd w:val="clear" w:color="auto" w:fill="F9F9F9"/>
+          </w:rPr>
+          <w:t>Rhyme as reason effect</w:t>
+        </w:r>
+      </w:hyperlink>
+      <w:r>
+        <w:t>*</w:t>
+      </w:r>
+    </w:p>
+    <w:p>
+      <w:pPr>
+        <w:pStyle w:val="ListParagraph"/>
+        <w:numPr>
+          <w:ilvl w:val="0"/>
+          <w:numId w:val="2"/>
+        </w:numPr>
+      </w:pPr>
+      <w:hyperlink r:id="rId19" w:tooltip="Risk compensation" w:history="1">
+        <w:r>
+          <w:rPr>
+            <w:rStyle w:val="Hyperlink"/>
+            <w:rFonts w:ascii="Arial" w:hAnsi="Arial" w:cs="Arial"/>
+            <w:color w:val="0B0080"/>
+            <w:sz w:val="21"/>
+            <w:szCs w:val="21"/>
+            <w:u w:val="none"/>
+            <w:shd w:val="clear" w:color="auto" w:fill="F9F9F9"/>
+          </w:rPr>
+          <w:t>Risk compensation</w:t>
+        </w:r>
+      </w:hyperlink>
+      <w:r>
+        <w:t>*</w:t>
+      </w:r>
+    </w:p>
+    <w:p>
+      <w:pPr>
+        <w:pStyle w:val="ListParagraph"/>
+        <w:numPr>
+          <w:ilvl w:val="0"/>
+          <w:numId w:val="2"/>
+        </w:numPr>
+      </w:pPr>
+      <w:hyperlink r:id="rId20" w:tooltip="Stereotyping" w:history="1">
+        <w:r>
+          <w:rPr>
+            <w:rStyle w:val="Hyperlink"/>
+            <w:rFonts w:ascii="Arial" w:hAnsi="Arial" w:cs="Arial"/>
+            <w:color w:val="0B0080"/>
+            <w:sz w:val="21"/>
+            <w:szCs w:val="21"/>
+            <w:u w:val="none"/>
+            <w:shd w:val="clear" w:color="auto" w:fill="F9F9F9"/>
+          </w:rPr>
+          <w:t>Stereotyping</w:t>
+        </w:r>
+      </w:hyperlink>
+      <w:r>
+        <w:t>*</w:t>
+      </w:r>
+    </w:p>
+    <w:p>
+      <w:pPr>
+        <w:pStyle w:val="ListParagraph"/>
+        <w:numPr>
+          <w:ilvl w:val="0"/>
+          <w:numId w:val="2"/>
+        </w:numPr>
+      </w:pPr>
+      <w:hyperlink r:id="rId21" w:tooltip="Subjective validation" w:history="1">
+        <w:r>
+          <w:rPr>
+            <w:rStyle w:val="Hyperlink"/>
+            <w:rFonts w:ascii="Arial" w:hAnsi="Arial" w:cs="Arial"/>
+            <w:color w:val="0B0080"/>
+            <w:sz w:val="21"/>
+            <w:szCs w:val="21"/>
+            <w:u w:val="none"/>
+            <w:shd w:val="clear" w:color="auto" w:fill="F9F9F9"/>
+          </w:rPr>
+          <w:t>Subjective validation</w:t>
+        </w:r>
+      </w:hyperlink>
+      <w:r>
+        <w:t>*</w:t>
+      </w:r>
+    </w:p>
+    <w:p>
+      <w:pPr>
+        <w:pStyle w:val="ListParagraph"/>
+        <w:numPr>
+          <w:ilvl w:val="0"/>
+          <w:numId w:val="2"/>
+        </w:numPr>
+      </w:pPr>
+      <w:hyperlink r:id="rId22" w:tooltip="Survivorship bias" w:history="1">
+        <w:r>
+          <w:rPr>
+            <w:rStyle w:val="Hyperlink"/>
+            <w:rFonts w:ascii="Arial" w:hAnsi="Arial" w:cs="Arial"/>
+            <w:color w:val="0B0080"/>
+            <w:sz w:val="21"/>
+            <w:szCs w:val="21"/>
+            <w:u w:val="none"/>
+            <w:shd w:val="clear" w:color="auto" w:fill="F9F9F9"/>
+          </w:rPr>
+          <w:t>Survivorship bias</w:t>
+        </w:r>
+      </w:hyperlink>
+      <w:r>
+        <w:t>*</w:t>
+      </w:r>
+    </w:p>
+    <w:p>
+      <w:pPr>
+        <w:pStyle w:val="ListParagraph"/>
+        <w:numPr>
+          <w:ilvl w:val="0"/>
+          <w:numId w:val="2"/>
+        </w:numPr>
+      </w:pPr>
+      <w:hyperlink r:id="rId23" w:tooltip="Time-saving bias" w:history="1">
+        <w:r>
+          <w:rPr>
+            <w:rStyle w:val="Hyperlink"/>
+            <w:rFonts w:ascii="Arial" w:hAnsi="Arial" w:cs="Arial"/>
+            <w:color w:val="0B0080"/>
+            <w:sz w:val="21"/>
+            <w:szCs w:val="21"/>
+            <w:u w:val="none"/>
+            <w:shd w:val="clear" w:color="auto" w:fill="F9F9F9"/>
+          </w:rPr>
+          <w:t>Time-saving bias</w:t>
+        </w:r>
+      </w:hyperlink>
+      <w:r>
+        <w:t>*</w:t>
+      </w:r>
+    </w:p>
+    <w:p>
+      <w:pPr>
+        <w:pStyle w:val="ListParagraph"/>
+        <w:numPr>
+          <w:ilvl w:val="0"/>
+          <w:numId w:val="2"/>
+        </w:numPr>
+      </w:pPr>
+      <w:r>
+        <w:rPr>
+          <w:rFonts w:ascii="Arial" w:hAnsi="Arial" w:cs="Arial"/>
+          <w:color w:val="000000"/>
+          <w:sz w:val="21"/>
+          <w:szCs w:val="21"/>
+          <w:shd w:val="clear" w:color="auto" w:fill="F9F9F9"/>
+        </w:rPr>
+        <w:t>Unit bias</w:t>
+      </w:r>
+      <w:r>
+        <w:rPr>
+          <w:rFonts w:ascii="Arial" w:hAnsi="Arial" w:cs="Arial"/>
+          <w:color w:val="000000"/>
+          <w:sz w:val="21"/>
+          <w:szCs w:val="21"/>
+          <w:shd w:val="clear" w:color="auto" w:fill="F9F9F9"/>
+        </w:rPr>
+        <w:t>*</w:t>
+      </w:r>
+    </w:p>
+    <w:p>
+      <w:pPr>
+        <w:pStyle w:val="ListParagraph"/>
+        <w:numPr>
+          <w:ilvl w:val="0"/>
+          <w:numId w:val="2"/>
+        </w:numPr>
+      </w:pPr>
+      <w:hyperlink r:id="rId24" w:tooltip="Weber–Fechner law" w:history="1">
+        <w:r>
+          <w:rPr>
+            <w:rStyle w:val="Hyperlink"/>
+            <w:rFonts w:ascii="Arial" w:hAnsi="Arial" w:cs="Arial"/>
+            <w:color w:val="0B0080"/>
+            <w:sz w:val="21"/>
+            <w:szCs w:val="21"/>
+            <w:u w:val="none"/>
+            <w:shd w:val="clear" w:color="auto" w:fill="F9F9F9"/>
+          </w:rPr>
+          <w:t>Weber–Fechner law</w:t>
+        </w:r>
+      </w:hyperlink>
+      <w:r>
+        <w:t>*</w:t>
+      </w:r>
+    </w:p>
+    <w:p>
+      <w:pPr>
+        <w:pStyle w:val="ListParagraph"/>
+        <w:numPr>
+          <w:ilvl w:val="0"/>
+          <w:numId w:val="2"/>
+        </w:numPr>
+      </w:pPr>
+      <w:hyperlink r:id="rId25" w:tooltip="Zero-risk bias" w:history="1">
+        <w:r>
+          <w:rPr>
+            <w:rStyle w:val="Hyperlink"/>
+            <w:rFonts w:ascii="Arial" w:hAnsi="Arial" w:cs="Arial"/>
+            <w:color w:val="0B0080"/>
+            <w:sz w:val="21"/>
+            <w:szCs w:val="21"/>
+            <w:u w:val="none"/>
+            <w:shd w:val="clear" w:color="auto" w:fill="F9F9F9"/>
+          </w:rPr>
+          <w:t>Zero-risk bias</w:t>
+        </w:r>
+      </w:hyperlink>
+      <w:r>
+        <w:t>*</w:t>
+      </w:r>
+    </w:p>
+    <w:p>
+      <w:pPr>
+        <w:pStyle w:val="ListParagraph"/>
+        <w:numPr>
+          <w:ilvl w:val="0"/>
+          <w:numId w:val="2"/>
+        </w:numPr>
+      </w:pPr>
+      <w:r>
+        <w:rPr>
+          <w:rFonts w:ascii="Arial" w:hAnsi="Arial" w:cs="Arial"/>
+          <w:color w:val="000000"/>
+          <w:sz w:val="21"/>
+          <w:szCs w:val="21"/>
+          <w:shd w:val="clear" w:color="auto" w:fill="F9F9F9"/>
+        </w:rPr>
+        <w:t>Zero-sum heuristic</w:t>
+      </w:r>
+      <w:r>
+        <w:rPr>
+          <w:rFonts w:ascii="Arial" w:hAnsi="Arial" w:cs="Arial"/>
+          <w:color w:val="000000"/>
+          <w:sz w:val="21"/>
+          <w:szCs w:val="21"/>
+          <w:shd w:val="clear" w:color="auto" w:fill="F9F9F9"/>
+        </w:rPr>
+        <w:t>*</w:t>
+      </w:r>
+    </w:p>
+    <w:p>
+      <w:pPr>
+        <w:pStyle w:val="ListParagraph"/>
+      </w:pPr>
+    </w:p>
+    <w:p>
+      <w:r>
+        <w:t>Need recurring examples</w:t>
+      </w:r>
+      <w:r>
+        <w:t>: decision making</w:t>
+      </w:r>
+    </w:p>
+    <w:p>
+      <w:pPr>
+        <w:pStyle w:val="ListParagraph"/>
+        <w:numPr>
+          <w:ilvl w:val="0"/>
+          <w:numId w:val="3"/>
+        </w:numPr>
+      </w:pPr>
+      <w:r>
+        <w:t>Ambiguity effect</w:t>
+      </w:r>
+    </w:p>
+    <w:p>
+      <w:pPr>
+        <w:pStyle w:val="ListParagraph"/>
+        <w:numPr>
+          <w:ilvl w:val="0"/>
+          <w:numId w:val="3"/>
+        </w:numPr>
+      </w:pPr>
+      <w:r>
+        <w:t>Automation bias</w:t>
+      </w:r>
+    </w:p>
+    <w:p>
+      <w:pPr>
+        <w:pStyle w:val="ListParagraph"/>
+        <w:numPr>
+          <w:ilvl w:val="0"/>
+          <w:numId w:val="3"/>
+        </w:numPr>
+      </w:pPr>
+      <w:r>
+        <w:t>Backfire effect</w:t>
+      </w:r>
+    </w:p>
+    <w:p>
+      <w:pPr>
+        <w:pStyle w:val="ListParagraph"/>
+        <w:numPr>
+          <w:ilvl w:val="0"/>
+          <w:numId w:val="3"/>
+        </w:numPr>
+      </w:pPr>
+      <w:r>
+        <w:t>Bandwagon effect</w:t>
+      </w:r>
+    </w:p>
+    <w:p>
+      <w:pPr>
+        <w:pStyle w:val="ListParagraph"/>
+        <w:numPr>
+          <w:ilvl w:val="0"/>
+          <w:numId w:val="3"/>
+        </w:numPr>
+      </w:pPr>
+      <w:r>
+        <w:t>Belief bias</w:t>
+      </w:r>
+    </w:p>
+    <w:p>
+      <w:pPr>
+        <w:pStyle w:val="ListParagraph"/>
+        <w:numPr>
+          <w:ilvl w:val="0"/>
+          <w:numId w:val="3"/>
+        </w:numPr>
+      </w:pPr>
+      <w:r>
+        <w:t>Bias blind spot</w:t>
+      </w:r>
+    </w:p>
+    <w:p>
+      <w:pPr>
+        <w:pStyle w:val="ListParagraph"/>
+        <w:numPr>
+          <w:ilvl w:val="0"/>
+          <w:numId w:val="3"/>
+        </w:numPr>
+      </w:pPr>
+      <w:r>
+        <w:t>Cheerleader effect</w:t>
+      </w:r>
+    </w:p>
+    <w:p>
+      <w:pPr>
+        <w:pStyle w:val="ListParagraph"/>
+        <w:numPr>
+          <w:ilvl w:val="0"/>
+          <w:numId w:val="3"/>
+        </w:numPr>
+      </w:pPr>
+      <w:r>
+        <w:t>Choice-</w:t>
+      </w:r>
+      <w:r>
+        <w:t>supportive bias</w:t>
+      </w:r>
+    </w:p>
+    <w:p>
+      <w:pPr>
+        <w:pStyle w:val="ListParagraph"/>
+        <w:numPr>
+          <w:ilvl w:val="0"/>
+          <w:numId w:val="3"/>
+        </w:numPr>
+      </w:pPr>
+      <w:r>
+        <w:t>Confirmation bias</w:t>
+      </w:r>
+    </w:p>
+    <w:p>
+      <w:pPr>
+        <w:pStyle w:val="ListParagraph"/>
+        <w:numPr>
+          <w:ilvl w:val="0"/>
+          <w:numId w:val="3"/>
+        </w:numPr>
+      </w:pPr>
+      <w:r>
+        <w:t>Congruence bias</w:t>
+      </w:r>
+    </w:p>
+    <w:p>
+      <w:pPr>
+        <w:pStyle w:val="ListParagraph"/>
+        <w:numPr>
+          <w:ilvl w:val="0"/>
+          <w:numId w:val="3"/>
+        </w:numPr>
+      </w:pPr>
+      <w:r>
+        <w:t>Conservatism</w:t>
+      </w:r>
+    </w:p>
+    <w:p>
+      <w:pPr>
+        <w:pStyle w:val="ListParagraph"/>
+        <w:numPr>
+          <w:ilvl w:val="0"/>
+          <w:numId w:val="3"/>
+        </w:numPr>
+      </w:pPr>
+      <w:r>
+        <w:t>Declinism</w:t>
+      </w:r>
+    </w:p>
+    <w:p>
+      <w:pPr>
+        <w:pStyle w:val="ListParagraph"/>
+        <w:numPr>
+          <w:ilvl w:val="0"/>
+          <w:numId w:val="3"/>
+        </w:numPr>
+      </w:pPr>
+      <w:r>
+        <w:t>Dunning-Kruger effect</w:t>
+      </w:r>
+    </w:p>
+    <w:p>
+      <w:pPr>
+        <w:pStyle w:val="ListParagraph"/>
+        <w:numPr>
+          <w:ilvl w:val="0"/>
+          <w:numId w:val="3"/>
+        </w:numPr>
+      </w:pPr>
+      <w:r>
+        <w:t>Empathy gap</w:t>
+      </w:r>
+    </w:p>
+    <w:p>
+      <w:pPr>
+        <w:pStyle w:val="ListParagraph"/>
+        <w:numPr>
+          <w:ilvl w:val="0"/>
+          <w:numId w:val="3"/>
+        </w:numPr>
+      </w:pPr>
+      <w:r>
+        <w:t xml:space="preserve">Exaggerated </w:t>
+      </w:r>
+      <w:r>
+        <w:t>expectation</w:t>
+      </w:r>
+    </w:p>
+    <w:p>
+      <w:pPr>
+        <w:pStyle w:val="ListParagraph"/>
+        <w:numPr>
+          <w:ilvl w:val="0"/>
+          <w:numId w:val="3"/>
+        </w:numPr>
+      </w:pPr>
+      <w:r>
+        <w:t>Forer effect</w:t>
+      </w:r>
+    </w:p>
+    <w:p>
+      <w:pPr>
+        <w:pStyle w:val="ListParagraph"/>
+        <w:numPr>
+          <w:ilvl w:val="0"/>
+          <w:numId w:val="3"/>
+        </w:numPr>
+      </w:pPr>
+      <w:r>
+        <w:t>Framing effect</w:t>
+      </w:r>
+    </w:p>
+    <w:p>
+      <w:pPr>
+        <w:pStyle w:val="ListParagraph"/>
+        <w:numPr>
+          <w:ilvl w:val="0"/>
+          <w:numId w:val="3"/>
+        </w:numPr>
+      </w:pPr>
+      <w:r>
+        <w:t>Frequency illusion</w:t>
+      </w:r>
+    </w:p>
+    <w:p>
+      <w:pPr>
+        <w:pStyle w:val="ListParagraph"/>
+        <w:numPr>
+          <w:ilvl w:val="0"/>
+          <w:numId w:val="3"/>
+        </w:numPr>
+      </w:pPr>
+      <w:r>
+        <w:t>Hard-easy effect</w:t>
+      </w:r>
+    </w:p>
+    <w:p>
+      <w:pPr>
+        <w:pStyle w:val="ListParagraph"/>
+        <w:numPr>
+          <w:ilvl w:val="0"/>
+          <w:numId w:val="3"/>
+        </w:numPr>
+      </w:pPr>
+      <w:r>
+        <w:t>Hindsight bias</w:t>
+      </w:r>
+    </w:p>
+    <w:p>
+      <w:pPr>
+        <w:pStyle w:val="ListParagraph"/>
+        <w:numPr>
+          <w:ilvl w:val="0"/>
+          <w:numId w:val="3"/>
+        </w:numPr>
+      </w:pPr>
+      <w:r>
+        <w:t>Hot hand fallacy</w:t>
+      </w:r>
+    </w:p>
+    <w:p>
+      <w:pPr>
+        <w:pStyle w:val="ListParagraph"/>
+        <w:numPr>
+          <w:ilvl w:val="0"/>
+          <w:numId w:val="3"/>
+        </w:numPr>
+      </w:pPr>
+      <w:r>
+        <w:lastRenderedPageBreak/>
+        <w:t>Identifiable victim effect</w:t>
+      </w:r>
+    </w:p>
+    <w:p>
+      <w:pPr>
+        <w:pStyle w:val="ListParagraph"/>
+        <w:numPr>
+          <w:ilvl w:val="0"/>
+          <w:numId w:val="3"/>
+        </w:numPr>
+      </w:pPr>
+      <w:r>
+        <w:t>Illusion of control</w:t>
+      </w:r>
+    </w:p>
+    <w:p>
+      <w:pPr>
+        <w:pStyle w:val="ListParagraph"/>
+        <w:numPr>
+          <w:ilvl w:val="0"/>
+          <w:numId w:val="3"/>
+        </w:numPr>
+      </w:pPr>
+      <w:r>
+        <w:t>Illusion of validity</w:t>
+      </w:r>
+    </w:p>
+    <w:p>
+      <w:pPr>
+        <w:pStyle w:val="ListParagraph"/>
+        <w:numPr>
+          <w:ilvl w:val="0"/>
+          <w:numId w:val="3"/>
+        </w:numPr>
+      </w:pPr>
+      <w:r>
+        <w:t>Illusory correlation</w:t>
+      </w:r>
+    </w:p>
+    <w:p>
+      <w:pPr>
+        <w:pStyle w:val="ListParagraph"/>
+        <w:numPr>
+          <w:ilvl w:val="0"/>
+          <w:numId w:val="3"/>
+        </w:numPr>
+      </w:pPr>
+      <w:r>
+        <w:t>Insensitivity to sample size</w:t>
+      </w:r>
+    </w:p>
+    <w:p>
+      <w:pPr>
+        <w:pStyle w:val="ListParagraph"/>
+        <w:numPr>
+          <w:ilvl w:val="0"/>
+          <w:numId w:val="3"/>
+        </w:numPr>
+      </w:pPr>
+      <w:r>
+        <w:t>Irrational escalation</w:t>
+      </w:r>
+    </w:p>
+    <w:p>
+      <w:pPr>
+        <w:pStyle w:val="ListParagraph"/>
+        <w:numPr>
+          <w:ilvl w:val="0"/>
+          <w:numId w:val="3"/>
+        </w:numPr>
+      </w:pPr>
+      <w:r>
+        <w:t>Less is better effect</w:t>
+      </w:r>
+    </w:p>
+    <w:p>
+      <w:pPr>
+        <w:pStyle w:val="ListParagraph"/>
+        <w:numPr>
+          <w:ilvl w:val="0"/>
+          <w:numId w:val="3"/>
+        </w:numPr>
+      </w:pPr>
+      <w:r>
+        <w:t>Money illusion</w:t>
+      </w:r>
+    </w:p>
+    <w:p>
+      <w:pPr>
+        <w:pStyle w:val="ListParagraph"/>
+        <w:numPr>
+          <w:ilvl w:val="0"/>
+          <w:numId w:val="3"/>
+        </w:numPr>
+      </w:pPr>
+      <w:r>
+        <w:t>Moral credential effect</w:t>
+      </w:r>
+    </w:p>
+    <w:p>
+      <w:pPr>
+        <w:pStyle w:val="ListParagraph"/>
+        <w:numPr>
+          <w:ilvl w:val="0"/>
+          <w:numId w:val="3"/>
+        </w:numPr>
+      </w:pPr>
+      <w:hyperlink r:id="rId26" w:tooltip="Neglect of probability" w:history="1">
+        <w:r>
+          <w:rPr>
+            <w:rStyle w:val="Hyperlink"/>
+            <w:rFonts w:ascii="Arial" w:hAnsi="Arial" w:cs="Arial"/>
+            <w:color w:val="0B0080"/>
+            <w:sz w:val="21"/>
+            <w:szCs w:val="21"/>
+            <w:u w:val="none"/>
+            <w:shd w:val="clear" w:color="auto" w:fill="F9F9F9"/>
+          </w:rPr>
+          <w:t>Neglect of probability</w:t>
+        </w:r>
+      </w:hyperlink>
+    </w:p>
+    <w:p>
+      <w:pPr>
+        <w:pStyle w:val="ListParagraph"/>
+        <w:numPr>
+          <w:ilvl w:val="0"/>
+          <w:numId w:val="3"/>
+        </w:numPr>
+      </w:pPr>
+      <w:hyperlink r:id="rId27" w:tooltip="Normalcy bias" w:history="1">
+        <w:r>
+          <w:rPr>
+            <w:rStyle w:val="Hyperlink"/>
+            <w:rFonts w:ascii="Arial" w:hAnsi="Arial" w:cs="Arial"/>
+            <w:color w:val="0B0080"/>
+            <w:sz w:val="21"/>
+            <w:szCs w:val="21"/>
+            <w:u w:val="none"/>
+            <w:shd w:val="clear" w:color="auto" w:fill="F9F9F9"/>
+          </w:rPr>
+          <w:t>Normalcy bias</w:t>
+        </w:r>
+      </w:hyperlink>
+    </w:p>
+    <w:p>
+      <w:pPr>
+        <w:pStyle w:val="ListParagraph"/>
+        <w:numPr>
+          <w:ilvl w:val="0"/>
+          <w:numId w:val="3"/>
+        </w:numPr>
+      </w:pPr>
+      <w:hyperlink r:id="rId28" w:tooltip="Observer-expectancy effect" w:history="1">
+        <w:r>
+          <w:rPr>
+            <w:rStyle w:val="Hyperlink"/>
+            <w:rFonts w:ascii="Arial" w:hAnsi="Arial" w:cs="Arial"/>
+            <w:color w:val="0B0080"/>
+            <w:sz w:val="21"/>
+            <w:szCs w:val="21"/>
+            <w:u w:val="none"/>
+            <w:shd w:val="clear" w:color="auto" w:fill="F9F9F9"/>
+          </w:rPr>
+          <w:t>Observer-expectancy effect</w:t>
+        </w:r>
+      </w:hyperlink>
+    </w:p>
+    <w:p>
+      <w:pPr>
+        <w:pStyle w:val="ListParagraph"/>
+        <w:numPr>
+          <w:ilvl w:val="0"/>
+          <w:numId w:val="3"/>
+        </w:numPr>
+      </w:pPr>
+      <w:hyperlink r:id="rId29" w:tooltip="Omission bias" w:history="1">
+        <w:r>
+          <w:rPr>
+            <w:rStyle w:val="Hyperlink"/>
+            <w:rFonts w:ascii="Arial" w:hAnsi="Arial" w:cs="Arial"/>
+            <w:color w:val="0B0080"/>
+            <w:sz w:val="21"/>
+            <w:szCs w:val="21"/>
+            <w:u w:val="none"/>
+            <w:shd w:val="clear" w:color="auto" w:fill="F9F9F9"/>
+          </w:rPr>
+          <w:t>Omission bias</w:t>
+        </w:r>
+      </w:hyperlink>
+    </w:p>
+    <w:p>
+      <w:pPr>
+        <w:pStyle w:val="ListParagraph"/>
+        <w:numPr>
+          <w:ilvl w:val="0"/>
+          <w:numId w:val="3"/>
+        </w:numPr>
+      </w:pPr>
+      <w:hyperlink r:id="rId30" w:tooltip="Ostrich effect" w:history="1">
+        <w:r>
+          <w:rPr>
+            <w:rStyle w:val="Hyperlink"/>
+            <w:rFonts w:ascii="Arial" w:hAnsi="Arial" w:cs="Arial"/>
+            <w:color w:val="0B0080"/>
+            <w:sz w:val="21"/>
+            <w:szCs w:val="21"/>
+            <w:u w:val="none"/>
+            <w:shd w:val="clear" w:color="auto" w:fill="F9F9F9"/>
+          </w:rPr>
+          <w:t>Ostrich effect</w:t>
+        </w:r>
+      </w:hyperlink>
+    </w:p>
+    <w:p>
+      <w:pPr>
+        <w:pStyle w:val="ListParagraph"/>
+        <w:numPr>
+          <w:ilvl w:val="0"/>
+          <w:numId w:val="3"/>
+        </w:numPr>
+      </w:pPr>
+      <w:hyperlink r:id="rId31" w:tooltip="Outcome bias" w:history="1">
+        <w:r>
+          <w:rPr>
+            <w:rStyle w:val="Hyperlink"/>
+            <w:rFonts w:ascii="Arial" w:hAnsi="Arial" w:cs="Arial"/>
+            <w:color w:val="0B0080"/>
+            <w:sz w:val="21"/>
+            <w:szCs w:val="21"/>
+            <w:u w:val="none"/>
+            <w:shd w:val="clear" w:color="auto" w:fill="F9F9F9"/>
+          </w:rPr>
+          <w:t>Outcome bias</w:t>
+        </w:r>
+      </w:hyperlink>
+    </w:p>
+    <w:p>
+      <w:pPr>
+        <w:pStyle w:val="ListParagraph"/>
+        <w:numPr>
+          <w:ilvl w:val="0"/>
+          <w:numId w:val="3"/>
+        </w:numPr>
+      </w:pPr>
+      <w:hyperlink r:id="rId32" w:tooltip="Pareidolia" w:history="1">
+        <w:r>
+          <w:rPr>
+            <w:rStyle w:val="Hyperlink"/>
+            <w:rFonts w:ascii="Arial" w:hAnsi="Arial" w:cs="Arial"/>
+            <w:color w:val="0B0080"/>
+            <w:sz w:val="21"/>
+            <w:szCs w:val="21"/>
+            <w:u w:val="none"/>
+            <w:shd w:val="clear" w:color="auto" w:fill="F9F9F9"/>
+          </w:rPr>
+          <w:t>Pareidolia</w:t>
+        </w:r>
+      </w:hyperlink>
+    </w:p>
+    <w:p>
+      <w:pPr>
+        <w:pStyle w:val="ListParagraph"/>
+        <w:numPr>
+          <w:ilvl w:val="0"/>
+          <w:numId w:val="3"/>
+        </w:numPr>
+      </w:pPr>
+      <w:hyperlink r:id="rId33" w:tooltip="Planning fallacy" w:history="1">
+        <w:r>
+          <w:rPr>
+            <w:rStyle w:val="Hyperlink"/>
+            <w:rFonts w:ascii="Arial" w:hAnsi="Arial" w:cs="Arial"/>
+            <w:color w:val="0B0080"/>
+            <w:sz w:val="21"/>
+            <w:szCs w:val="21"/>
+            <w:u w:val="none"/>
+            <w:shd w:val="clear" w:color="auto" w:fill="F9F9F9"/>
+          </w:rPr>
+          <w:t>Planning fallacy</w:t>
+        </w:r>
+      </w:hyperlink>
+    </w:p>
+    <w:p>
+      <w:pPr>
+        <w:pStyle w:val="ListParagraph"/>
+        <w:numPr>
+          <w:ilvl w:val="0"/>
+          <w:numId w:val="3"/>
+        </w:numPr>
+      </w:pPr>
+      <w:hyperlink r:id="rId34" w:tooltip="Pro-innovation bias" w:history="1">
+        <w:r>
+          <w:rPr>
+            <w:rStyle w:val="Hyperlink"/>
+            <w:rFonts w:ascii="Arial" w:hAnsi="Arial" w:cs="Arial"/>
+            <w:color w:val="0B0080"/>
+            <w:sz w:val="21"/>
+            <w:szCs w:val="21"/>
+            <w:u w:val="none"/>
+            <w:shd w:val="clear" w:color="auto" w:fill="F9F9F9"/>
+          </w:rPr>
+          <w:t>Pro-innovation bias</w:t>
+        </w:r>
+      </w:hyperlink>
+      <w:r>
+        <w:t>*</w:t>
+      </w:r>
+    </w:p>
+    <w:p>
+      <w:pPr>
+        <w:pStyle w:val="ListParagraph"/>
+        <w:numPr>
+          <w:ilvl w:val="0"/>
+          <w:numId w:val="3"/>
+        </w:numPr>
+      </w:pPr>
+      <w:hyperlink r:id="rId35" w:tooltip="Selective perception" w:history="1">
+        <w:r>
+          <w:rPr>
+            <w:rStyle w:val="Hyperlink"/>
+            <w:rFonts w:ascii="Arial" w:hAnsi="Arial" w:cs="Arial"/>
+            <w:color w:val="0B0080"/>
+            <w:sz w:val="21"/>
+            <w:szCs w:val="21"/>
+            <w:u w:val="none"/>
+            <w:shd w:val="clear" w:color="auto" w:fill="F9F9F9"/>
+          </w:rPr>
+          <w:t>Selective perception</w:t>
+        </w:r>
+      </w:hyperlink>
+      <w:r>
+        <w:t>*</w:t>
+      </w:r>
+    </w:p>
+    <w:p>
+      <w:pPr>
+        <w:pStyle w:val="ListParagraph"/>
+        <w:numPr>
+          <w:ilvl w:val="0"/>
+          <w:numId w:val="3"/>
+        </w:numPr>
+      </w:pPr>
+      <w:hyperlink r:id="rId36" w:tooltip="Semmelweis reflex" w:history="1">
+        <w:r>
+          <w:rPr>
+            <w:rStyle w:val="Hyperlink"/>
+            <w:rFonts w:ascii="Arial" w:hAnsi="Arial" w:cs="Arial"/>
+            <w:color w:val="0B0080"/>
+            <w:sz w:val="21"/>
+            <w:szCs w:val="21"/>
+            <w:u w:val="none"/>
+            <w:shd w:val="clear" w:color="auto" w:fill="F9F9F9"/>
+          </w:rPr>
+          <w:t>Semmelweis reflex</w:t>
+        </w:r>
+      </w:hyperlink>
+      <w:r>
+        <w:t>*</w:t>
+      </w:r>
+    </w:p>
+    <w:p>
+      <w:pPr>
+        <w:pStyle w:val="ListParagraph"/>
+        <w:numPr>
+          <w:ilvl w:val="0"/>
+          <w:numId w:val="3"/>
+        </w:numPr>
+      </w:pPr>
+      <w:hyperlink r:id="rId37" w:tooltip="Social comparison bias" w:history="1">
+        <w:r>
+          <w:rPr>
+            <w:rStyle w:val="Hyperlink"/>
+            <w:rFonts w:ascii="Arial" w:hAnsi="Arial" w:cs="Arial"/>
+            <w:color w:val="0B0080"/>
+            <w:sz w:val="21"/>
+            <w:szCs w:val="21"/>
+            <w:u w:val="none"/>
+            <w:shd w:val="clear" w:color="auto" w:fill="F9F9F9"/>
+          </w:rPr>
+          <w:t>Social comparison bias</w:t>
+        </w:r>
+      </w:hyperlink>
+      <w:r>
+        <w:t>*</w:t>
+      </w:r>
+    </w:p>
+    <w:p>
+      <w:pPr>
+        <w:pStyle w:val="ListParagraph"/>
+        <w:numPr>
+          <w:ilvl w:val="0"/>
+          <w:numId w:val="3"/>
+        </w:numPr>
+      </w:pPr>
+      <w:hyperlink r:id="rId38" w:tooltip="Social desirability bias" w:history="1">
+        <w:r>
+          <w:rPr>
+            <w:rStyle w:val="Hyperlink"/>
+            <w:rFonts w:ascii="Arial" w:hAnsi="Arial" w:cs="Arial"/>
+            <w:color w:val="0B0080"/>
+            <w:sz w:val="21"/>
+            <w:szCs w:val="21"/>
+            <w:u w:val="none"/>
+            <w:shd w:val="clear" w:color="auto" w:fill="F9F9F9"/>
+          </w:rPr>
+          <w:t>Social desirability bias</w:t>
+        </w:r>
+      </w:hyperlink>
+      <w:r>
+        <w:t>*</w:t>
+      </w:r>
+    </w:p>
+    <w:p>
+      <w:pPr>
+        <w:pStyle w:val="ListParagraph"/>
+        <w:numPr>
+          <w:ilvl w:val="0"/>
+          <w:numId w:val="3"/>
+        </w:numPr>
+      </w:pPr>
+      <w:hyperlink r:id="rId39" w:tooltip="Status quo bias" w:history="1">
+        <w:r>
+          <w:rPr>
+            <w:rStyle w:val="Hyperlink"/>
+            <w:rFonts w:ascii="Arial" w:hAnsi="Arial" w:cs="Arial"/>
+            <w:color w:val="0B0080"/>
+            <w:sz w:val="21"/>
+            <w:szCs w:val="21"/>
+            <w:u w:val="none"/>
+            <w:shd w:val="clear" w:color="auto" w:fill="F9F9F9"/>
+          </w:rPr>
+          <w:t>Status quo bias</w:t>
+        </w:r>
+      </w:hyperlink>
+      <w:r>
+        <w:t>*</w:t>
+      </w:r>
+    </w:p>
+    <w:p>
+      <w:pPr>
+        <w:pStyle w:val="ListParagraph"/>
+        <w:numPr>
+          <w:ilvl w:val="0"/>
+          <w:numId w:val="3"/>
+        </w:numPr>
+      </w:pPr>
+      <w:hyperlink r:id="rId40" w:tooltip="Subadditivity effect" w:history="1">
+        <w:r>
+          <w:rPr>
+            <w:rStyle w:val="Hyperlink"/>
+            <w:rFonts w:ascii="Arial" w:hAnsi="Arial" w:cs="Arial"/>
+            <w:color w:val="0B0080"/>
+            <w:sz w:val="21"/>
+            <w:szCs w:val="21"/>
+            <w:u w:val="none"/>
+            <w:shd w:val="clear" w:color="auto" w:fill="F9F9F9"/>
+          </w:rPr>
+          <w:t>Subadditivity effect</w:t>
+        </w:r>
+      </w:hyperlink>
+      <w:r>
+        <w:t>*</w:t>
+      </w:r>
+    </w:p>
+    <w:p>
+      <w:pPr>
+        <w:pStyle w:val="ListParagraph"/>
+        <w:numPr>
+          <w:ilvl w:val="0"/>
+          <w:numId w:val="3"/>
+        </w:numPr>
+      </w:pPr>
+      <w:hyperlink r:id="rId41" w:tooltip="Third-person effect" w:history="1">
+        <w:r>
+          <w:rPr>
+            <w:rStyle w:val="Hyperlink"/>
+            <w:rFonts w:ascii="Arial" w:hAnsi="Arial" w:cs="Arial"/>
+            <w:color w:val="0B0080"/>
+            <w:sz w:val="21"/>
+            <w:szCs w:val="21"/>
+            <w:u w:val="none"/>
+            <w:shd w:val="clear" w:color="auto" w:fill="F9F9F9"/>
+          </w:rPr>
+          <w:t>Third-person effect</w:t>
+        </w:r>
+      </w:hyperlink>
+      <w:r>
+        <w:t>*</w:t>
+      </w:r>
+    </w:p>
+    <w:p>
+      <w:pPr>
+        <w:pStyle w:val="ListParagraph"/>
+        <w:numPr>
+          <w:ilvl w:val="0"/>
+          <w:numId w:val="3"/>
+        </w:numPr>
+      </w:pPr>
+      <w:hyperlink r:id="rId42" w:tooltip="Law of triviality" w:history="1">
+        <w:r>
+          <w:rPr>
+            <w:rStyle w:val="Hyperlink"/>
+            <w:rFonts w:ascii="Arial" w:hAnsi="Arial" w:cs="Arial"/>
+            <w:color w:val="0B0080"/>
+            <w:sz w:val="21"/>
+            <w:szCs w:val="21"/>
+            <w:u w:val="none"/>
+            <w:shd w:val="clear" w:color="auto" w:fill="F9F9F9"/>
+          </w:rPr>
+          <w:t>Triviality / Parkinson's Law of</w:t>
+        </w:r>
+      </w:hyperlink>
+      <w:r>
+        <w:t>*</w:t>
+      </w:r>
+    </w:p>
+    <w:p>
+      <w:pPr>
+        <w:pStyle w:val="ListParagraph"/>
+        <w:numPr>
+          <w:ilvl w:val="0"/>
+          <w:numId w:val="3"/>
+        </w:numPr>
+      </w:pPr>
+      <w:hyperlink r:id="rId43" w:tooltip="Well travelled road effect" w:history="1">
+        <w:r>
+          <w:rPr>
+            <w:rStyle w:val="Hyperlink"/>
+            <w:rFonts w:ascii="Arial" w:hAnsi="Arial" w:cs="Arial"/>
+            <w:color w:val="0B0080"/>
+            <w:sz w:val="21"/>
+            <w:szCs w:val="21"/>
+            <w:u w:val="none"/>
+            <w:shd w:val="clear" w:color="auto" w:fill="F9F9F9"/>
+          </w:rPr>
+          <w:t>Well travelled road effect</w:t>
+        </w:r>
+      </w:hyperlink>
+    </w:p>
+    <w:p>
+      <w:pPr>
+        <w:pStyle w:val="ListParagraph"/>
+      </w:pPr>
     </w:p>
     <w:sectPr>
       <w:pgSz w:w="12240" w:h="15840"/>
@@ -41,9 +1838,9 @@
 <file path=word/numbering.xml><?xml version="1.0" encoding="utf-8"?>
 <w:numbering xmlns:wpc="http://schemas.microsoft.com/office/word/2010/wordprocessingCanvas" xmlns:cx="http://schemas.microsoft.com/office/drawing/2014/chartex" xmlns:cx1="http://schemas.microsoft.com/office/drawing/2015/9/8/chartex" xmlns:cx2="http://schemas.microsoft.com/office/drawing/2015/10/21/chartex" xmlns:mc="http://schemas.openxmlformats.org/markup-compatibility/2006" xmlns:o="urn:schemas-microsoft-com:office:office" xmlns:r="http://schemas.openxmlformats.org/officeDocument/2006/relationships" xmlns:m="http://schemas.openxmlformats.org/officeDocument/2006/math" xmlns:v="urn:schemas-microsoft-com:vml" xmlns:wp14="http://schemas.microsoft.com/office/word/2010/wordprocessingDrawing" xmlns:wp="http://schemas.openxmlformats.org/drawingml/2006/wordprocessingDrawing" xmlns:w10="urn:schemas-microsoft-com:office:word" xmlns:w="http://schemas.openxmlformats.org/wordprocessingml/2006/main" xmlns:w14="http://schemas.microsoft.com/office/word/2010/wordml" xmlns:w15="http://schemas.microsoft.com/office/word/2012/wordml" xmlns:w16se="http://schemas.microsoft.com/office/word/2015/wordml/symex" xmlns:wpg="http://schemas.microsoft.com/office/word/2010/wordprocessingGroup" xmlns:wpi="http://schemas.microsoft.com/office/word/2010/wordprocessingInk" xmlns:wne="http://schemas.microsoft.com/office/word/2006/wordml" xmlns:wps="http://schemas.microsoft.com/office/word/2010/wordprocessingShape" mc:Ignorable="w14 w15 w16se wp14">
   <w:abstractNum w:abstractNumId="0" w15:restartNumberingAfterBreak="0">
-    <w:nsid w:val="7B315806"/>
+    <w:nsid w:val="3419563C"/>
     <w:multiLevelType w:val="hybridMultilevel"/>
-    <w:tmpl w:val="4DE6F962"/>
+    <w:tmpl w:val="EE643986"/>
     <w:lvl w:ilvl="0" w:tplc="04090001">
       <w:start w:val="1"/>
       <w:numFmt w:val="bullet"/>
@@ -153,8 +1950,240 @@
       </w:rPr>
     </w:lvl>
   </w:abstractNum>
+  <w:abstractNum w:abstractNumId="1" w15:restartNumberingAfterBreak="0">
+    <w:nsid w:val="687E6FC8"/>
+    <w:multiLevelType w:val="hybridMultilevel"/>
+    <w:tmpl w:val="1D2687D0"/>
+    <w:lvl w:ilvl="0" w:tplc="04090001">
+      <w:start w:val="1"/>
+      <w:numFmt w:val="bullet"/>
+      <w:lvlText w:val=""/>
+      <w:lvlJc w:val="left"/>
+      <w:pPr>
+        <w:ind w:left="720" w:hanging="360"/>
+      </w:pPr>
+      <w:rPr>
+        <w:rFonts w:ascii="Symbol" w:hAnsi="Symbol" w:hint="default"/>
+      </w:rPr>
+    </w:lvl>
+    <w:lvl w:ilvl="1" w:tplc="04090003">
+      <w:start w:val="1"/>
+      <w:numFmt w:val="bullet"/>
+      <w:lvlText w:val="o"/>
+      <w:lvlJc w:val="left"/>
+      <w:pPr>
+        <w:ind w:left="1440" w:hanging="360"/>
+      </w:pPr>
+      <w:rPr>
+        <w:rFonts w:ascii="Courier New" w:hAnsi="Courier New" w:cs="Courier New" w:hint="default"/>
+      </w:rPr>
+    </w:lvl>
+    <w:lvl w:ilvl="2" w:tplc="04090005" w:tentative="1">
+      <w:start w:val="1"/>
+      <w:numFmt w:val="bullet"/>
+      <w:lvlText w:val=""/>
+      <w:lvlJc w:val="left"/>
+      <w:pPr>
+        <w:ind w:left="2160" w:hanging="360"/>
+      </w:pPr>
+      <w:rPr>
+        <w:rFonts w:ascii="Wingdings" w:hAnsi="Wingdings" w:hint="default"/>
+      </w:rPr>
+    </w:lvl>
+    <w:lvl w:ilvl="3" w:tplc="04090001" w:tentative="1">
+      <w:start w:val="1"/>
+      <w:numFmt w:val="bullet"/>
+      <w:lvlText w:val=""/>
+      <w:lvlJc w:val="left"/>
+      <w:pPr>
+        <w:ind w:left="2880" w:hanging="360"/>
+      </w:pPr>
+      <w:rPr>
+        <w:rFonts w:ascii="Symbol" w:hAnsi="Symbol" w:hint="default"/>
+      </w:rPr>
+    </w:lvl>
+    <w:lvl w:ilvl="4" w:tplc="04090003" w:tentative="1">
+      <w:start w:val="1"/>
+      <w:numFmt w:val="bullet"/>
+      <w:lvlText w:val="o"/>
+      <w:lvlJc w:val="left"/>
+      <w:pPr>
+        <w:ind w:left="3600" w:hanging="360"/>
+      </w:pPr>
+      <w:rPr>
+        <w:rFonts w:ascii="Courier New" w:hAnsi="Courier New" w:cs="Courier New" w:hint="default"/>
+      </w:rPr>
+    </w:lvl>
+    <w:lvl w:ilvl="5" w:tplc="04090005" w:tentative="1">
+      <w:start w:val="1"/>
+      <w:numFmt w:val="bullet"/>
+      <w:lvlText w:val=""/>
+      <w:lvlJc w:val="left"/>
+      <w:pPr>
+        <w:ind w:left="4320" w:hanging="360"/>
+      </w:pPr>
+      <w:rPr>
+        <w:rFonts w:ascii="Wingdings" w:hAnsi="Wingdings" w:hint="default"/>
+      </w:rPr>
+    </w:lvl>
+    <w:lvl w:ilvl="6" w:tplc="04090001" w:tentative="1">
+      <w:start w:val="1"/>
+      <w:numFmt w:val="bullet"/>
+      <w:lvlText w:val=""/>
+      <w:lvlJc w:val="left"/>
+      <w:pPr>
+        <w:ind w:left="5040" w:hanging="360"/>
+      </w:pPr>
+      <w:rPr>
+        <w:rFonts w:ascii="Symbol" w:hAnsi="Symbol" w:hint="default"/>
+      </w:rPr>
+    </w:lvl>
+    <w:lvl w:ilvl="7" w:tplc="04090003" w:tentative="1">
+      <w:start w:val="1"/>
+      <w:numFmt w:val="bullet"/>
+      <w:lvlText w:val="o"/>
+      <w:lvlJc w:val="left"/>
+      <w:pPr>
+        <w:ind w:left="5760" w:hanging="360"/>
+      </w:pPr>
+      <w:rPr>
+        <w:rFonts w:ascii="Courier New" w:hAnsi="Courier New" w:cs="Courier New" w:hint="default"/>
+      </w:rPr>
+    </w:lvl>
+    <w:lvl w:ilvl="8" w:tplc="04090005" w:tentative="1">
+      <w:start w:val="1"/>
+      <w:numFmt w:val="bullet"/>
+      <w:lvlText w:val=""/>
+      <w:lvlJc w:val="left"/>
+      <w:pPr>
+        <w:ind w:left="6480" w:hanging="360"/>
+      </w:pPr>
+      <w:rPr>
+        <w:rFonts w:ascii="Wingdings" w:hAnsi="Wingdings" w:hint="default"/>
+      </w:rPr>
+    </w:lvl>
+  </w:abstractNum>
+  <w:abstractNum w:abstractNumId="2" w15:restartNumberingAfterBreak="0">
+    <w:nsid w:val="7B315806"/>
+    <w:multiLevelType w:val="hybridMultilevel"/>
+    <w:tmpl w:val="4DE6F962"/>
+    <w:lvl w:ilvl="0" w:tplc="04090001">
+      <w:start w:val="1"/>
+      <w:numFmt w:val="bullet"/>
+      <w:lvlText w:val=""/>
+      <w:lvlJc w:val="left"/>
+      <w:pPr>
+        <w:ind w:left="720" w:hanging="360"/>
+      </w:pPr>
+      <w:rPr>
+        <w:rFonts w:ascii="Symbol" w:hAnsi="Symbol" w:hint="default"/>
+      </w:rPr>
+    </w:lvl>
+    <w:lvl w:ilvl="1" w:tplc="04090003" w:tentative="1">
+      <w:start w:val="1"/>
+      <w:numFmt w:val="bullet"/>
+      <w:lvlText w:val="o"/>
+      <w:lvlJc w:val="left"/>
+      <w:pPr>
+        <w:ind w:left="1440" w:hanging="360"/>
+      </w:pPr>
+      <w:rPr>
+        <w:rFonts w:ascii="Courier New" w:hAnsi="Courier New" w:cs="Courier New" w:hint="default"/>
+      </w:rPr>
+    </w:lvl>
+    <w:lvl w:ilvl="2" w:tplc="04090005" w:tentative="1">
+      <w:start w:val="1"/>
+      <w:numFmt w:val="bullet"/>
+      <w:lvlText w:val=""/>
+      <w:lvlJc w:val="left"/>
+      <w:pPr>
+        <w:ind w:left="2160" w:hanging="360"/>
+      </w:pPr>
+      <w:rPr>
+        <w:rFonts w:ascii="Wingdings" w:hAnsi="Wingdings" w:hint="default"/>
+      </w:rPr>
+    </w:lvl>
+    <w:lvl w:ilvl="3" w:tplc="04090001" w:tentative="1">
+      <w:start w:val="1"/>
+      <w:numFmt w:val="bullet"/>
+      <w:lvlText w:val=""/>
+      <w:lvlJc w:val="left"/>
+      <w:pPr>
+        <w:ind w:left="2880" w:hanging="360"/>
+      </w:pPr>
+      <w:rPr>
+        <w:rFonts w:ascii="Symbol" w:hAnsi="Symbol" w:hint="default"/>
+      </w:rPr>
+    </w:lvl>
+    <w:lvl w:ilvl="4" w:tplc="04090003" w:tentative="1">
+      <w:start w:val="1"/>
+      <w:numFmt w:val="bullet"/>
+      <w:lvlText w:val="o"/>
+      <w:lvlJc w:val="left"/>
+      <w:pPr>
+        <w:ind w:left="3600" w:hanging="360"/>
+      </w:pPr>
+      <w:rPr>
+        <w:rFonts w:ascii="Courier New" w:hAnsi="Courier New" w:cs="Courier New" w:hint="default"/>
+      </w:rPr>
+    </w:lvl>
+    <w:lvl w:ilvl="5" w:tplc="04090005" w:tentative="1">
+      <w:start w:val="1"/>
+      <w:numFmt w:val="bullet"/>
+      <w:lvlText w:val=""/>
+      <w:lvlJc w:val="left"/>
+      <w:pPr>
+        <w:ind w:left="4320" w:hanging="360"/>
+      </w:pPr>
+      <w:rPr>
+        <w:rFonts w:ascii="Wingdings" w:hAnsi="Wingdings" w:hint="default"/>
+      </w:rPr>
+    </w:lvl>
+    <w:lvl w:ilvl="6" w:tplc="04090001" w:tentative="1">
+      <w:start w:val="1"/>
+      <w:numFmt w:val="bullet"/>
+      <w:lvlText w:val=""/>
+      <w:lvlJc w:val="left"/>
+      <w:pPr>
+        <w:ind w:left="5040" w:hanging="360"/>
+      </w:pPr>
+      <w:rPr>
+        <w:rFonts w:ascii="Symbol" w:hAnsi="Symbol" w:hint="default"/>
+      </w:rPr>
+    </w:lvl>
+    <w:lvl w:ilvl="7" w:tplc="04090003" w:tentative="1">
+      <w:start w:val="1"/>
+      <w:numFmt w:val="bullet"/>
+      <w:lvlText w:val="o"/>
+      <w:lvlJc w:val="left"/>
+      <w:pPr>
+        <w:ind w:left="5760" w:hanging="360"/>
+      </w:pPr>
+      <w:rPr>
+        <w:rFonts w:ascii="Courier New" w:hAnsi="Courier New" w:cs="Courier New" w:hint="default"/>
+      </w:rPr>
+    </w:lvl>
+    <w:lvl w:ilvl="8" w:tplc="04090005" w:tentative="1">
+      <w:start w:val="1"/>
+      <w:numFmt w:val="bullet"/>
+      <w:lvlText w:val=""/>
+      <w:lvlJc w:val="left"/>
+      <w:pPr>
+        <w:ind w:left="6480" w:hanging="360"/>
+      </w:pPr>
+      <w:rPr>
+        <w:rFonts w:ascii="Wingdings" w:hAnsi="Wingdings" w:hint="default"/>
+      </w:rPr>
+    </w:lvl>
+  </w:abstractNum>
   <w:num w:numId="1">
+    <w:abstractNumId w:val="2"/>
+  </w:num>
+  <w:num w:numId="2">
     <w:abstractNumId w:val="0"/>
+  </w:num>
+  <w:num w:numId="3">
+    <w:abstractNumId w:val="1"/>
   </w:num>
 </w:numbering>
 </file>
@@ -592,6 +2621,17 @@
       <w:contextualSpacing/>
     </w:pPr>
   </w:style>
+  <w:style w:type="character" w:styleId="Hyperlink">
+    <w:name w:val="Hyperlink"/>
+    <w:basedOn w:val="DefaultParagraphFont"/>
+    <w:uiPriority w:val="99"/>
+    <w:unhideWhenUsed/>
+    <w:rsid w:val="00261353"/>
+    <w:rPr>
+      <w:color w:val="0000FF"/>
+      <w:u w:val="single"/>
+    </w:rPr>
+  </w:style>
 </w:styles>
 </file>
 

</xml_diff>